<commit_message>
Added optimized and origianl file settings
</commit_message>
<xml_diff>
--- a/Neural-Network-Model-Report.docx
+++ b/Neural-Network-Model-Report.docx
@@ -41,7 +41,7 @@
     <w:p>
       <w:r>
         <w:pict w14:anchorId="2F613EAC">
-          <v:rect id="_x0000_i1061" style="width:0;height:1.5pt" o:hralign="center" o:hrstd="t" o:hr="t" fillcolor="#a0a0a0" stroked="f"/>
+          <v:rect id="_x0000_i1025" style="width:0;height:1.5pt" o:hralign="center" o:hrstd="t" o:hr="t" fillcolor="#a0a0a0" stroked="f"/>
         </w:pict>
       </w:r>
     </w:p>
@@ -99,6 +99,9 @@
     </w:p>
     <w:p>
       <w:r>
+        <w:rPr>
+          <w:noProof/>
+        </w:rPr>
         <w:drawing>
           <wp:inline distT="0" distB="0" distL="0" distR="0" wp14:anchorId="177CC186" wp14:editId="7A93A912">
             <wp:extent cx="5943600" cy="1464310"/>
@@ -182,6 +185,9 @@
     </w:p>
     <w:p>
       <w:r>
+        <w:rPr>
+          <w:noProof/>
+        </w:rPr>
         <w:drawing>
           <wp:inline distT="0" distB="0" distL="0" distR="0" wp14:anchorId="33FD9E20" wp14:editId="0A50353F">
             <wp:extent cx="5943600" cy="1165860"/>
@@ -252,6 +258,9 @@
         </w:numPr>
       </w:pPr>
       <w:r>
+        <w:rPr>
+          <w:noProof/>
+        </w:rPr>
         <w:drawing>
           <wp:anchor distT="0" distB="0" distL="114300" distR="114300" simplePos="0" relativeHeight="251658240" behindDoc="0" locked="0" layoutInCell="1" allowOverlap="1" wp14:anchorId="4D1295E3" wp14:editId="60D2442D">
             <wp:simplePos x="0" y="0"/>
@@ -356,6 +365,9 @@
     </w:p>
     <w:p>
       <w:r>
+        <w:rPr>
+          <w:noProof/>
+        </w:rPr>
         <w:drawing>
           <wp:inline distT="0" distB="0" distL="0" distR="0" wp14:anchorId="2394A789" wp14:editId="546802D3">
             <wp:extent cx="5943600" cy="1123950"/>
@@ -470,7 +482,7 @@
     <w:p>
       <w:r>
         <w:pict w14:anchorId="40AE1098">
-          <v:rect id="_x0000_i1062" style="width:0;height:1.5pt" o:hralign="center" o:hrstd="t" o:hr="t" fillcolor="#a0a0a0" stroked="f"/>
+          <v:rect id="_x0000_i1026" style="width:0;height:1.5pt" o:hralign="center" o:hrstd="t" o:hr="t" fillcolor="#a0a0a0" stroked="f"/>
         </w:pict>
       </w:r>
     </w:p>
@@ -560,7 +572,25 @@
         </w:numPr>
       </w:pPr>
       <w:r>
+        <w:t xml:space="preserve">Original </w:t>
+      </w:r>
+      <w:r>
         <w:t xml:space="preserve">Layer 1: 9 neurons, </w:t>
+      </w:r>
+      <w:proofErr w:type="spellStart"/>
+      <w:r>
+        <w:t>ReLU</w:t>
+      </w:r>
+      <w:proofErr w:type="spellEnd"/>
+      <w:r>
+        <w:t xml:space="preserve"> activation function.</w:t>
+      </w:r>
+      <w:r>
+        <w:br/>
+        <w:t xml:space="preserve">Optimized Layer 1: 112 </w:t>
+      </w:r>
+      <w:r>
+        <w:t xml:space="preserve">neurons, </w:t>
       </w:r>
       <w:proofErr w:type="spellStart"/>
       <w:r>
@@ -589,16 +619,26 @@
       <w:r>
         <w:t xml:space="preserve"> activation function.</w:t>
       </w:r>
-    </w:p>
-    <w:p>
-      <w:pPr>
-        <w:numPr>
-          <w:ilvl w:val="1"/>
-          <w:numId w:val="4"/>
-        </w:numPr>
-      </w:pPr>
-      <w:r>
-        <w:t xml:space="preserve">Layer 3: 27 neurons, </w:t>
+      <w:r>
+        <w:br/>
+      </w:r>
+      <w:r>
+        <w:t>Optimized Layer</w:t>
+      </w:r>
+      <w:r>
+        <w:t xml:space="preserve"> 2:</w:t>
+      </w:r>
+      <w:r>
+        <w:t xml:space="preserve"> </w:t>
+      </w:r>
+      <w:r>
+        <w:t>7</w:t>
+      </w:r>
+      <w:r>
+        <w:t xml:space="preserve">2 </w:t>
+      </w:r>
+      <w:r>
+        <w:t xml:space="preserve">neurons, </w:t>
       </w:r>
       <w:proofErr w:type="spellStart"/>
       <w:r>
@@ -730,6 +770,9 @@
     </w:p>
     <w:p>
       <w:r>
+        <w:rPr>
+          <w:noProof/>
+        </w:rPr>
         <w:drawing>
           <wp:inline distT="0" distB="0" distL="0" distR="0" wp14:anchorId="42F3C299" wp14:editId="2834F30A">
             <wp:extent cx="5943600" cy="348615"/>
@@ -770,7 +813,7 @@
     <w:p>
       <w:r>
         <w:pict w14:anchorId="70BF7553">
-          <v:rect id="_x0000_i1063" style="width:0;height:1.5pt" o:hralign="center" o:hrstd="t" o:hr="t" fillcolor="#a0a0a0" stroked="f"/>
+          <v:rect id="_x0000_i1027" style="width:0;height:1.5pt" o:hralign="center" o:hrstd="t" o:hr="t" fillcolor="#a0a0a0" stroked="f"/>
         </w:pict>
       </w:r>
     </w:p>
@@ -804,7 +847,30 @@
         <w:t>Epochs</w:t>
       </w:r>
       <w:r>
-        <w:t>: The model was trained for 50 epochs.</w:t>
+        <w:t xml:space="preserve">: The </w:t>
+      </w:r>
+      <w:r>
+        <w:t xml:space="preserve">original </w:t>
+      </w:r>
+      <w:r>
+        <w:t xml:space="preserve">model was trained for 50 </w:t>
+      </w:r>
+      <w:proofErr w:type="gramStart"/>
+      <w:r>
+        <w:t>epochs</w:t>
+      </w:r>
+      <w:r>
+        <w:t>,</w:t>
+      </w:r>
+      <w:proofErr w:type="gramEnd"/>
+      <w:r>
+        <w:t xml:space="preserve"> </w:t>
+      </w:r>
+      <w:r>
+        <w:t>Optimized Layer</w:t>
+      </w:r>
+      <w:r>
+        <w:t xml:space="preserve"> was trained for 20 epochs.</w:t>
       </w:r>
     </w:p>
     <w:p>
@@ -865,8 +931,9 @@
     </w:p>
     <w:p>
       <w:r>
+        <w:lastRenderedPageBreak/>
         <w:pict w14:anchorId="7C04F6BF">
-          <v:rect id="_x0000_i1064" style="width:0;height:1.5pt" o:hralign="center" o:hrstd="t" o:hr="t" fillcolor="#a0a0a0" stroked="f"/>
+          <v:rect id="_x0000_i1028" style="width:0;height:1.5pt" o:hralign="center" o:hrstd="t" o:hr="t" fillcolor="#a0a0a0" stroked="f"/>
         </w:pict>
       </w:r>
     </w:p>
@@ -882,7 +949,6 @@
           <w:b/>
           <w:bCs/>
         </w:rPr>
-        <w:lastRenderedPageBreak/>
         <w:t>Model Evaluation</w:t>
       </w:r>
     </w:p>
@@ -973,13 +1039,7 @@
         </w:numPr>
       </w:pPr>
       <w:r>
-        <w:t xml:space="preserve">Loss: </w:t>
-      </w:r>
-      <w:r>
-        <w:t>0.553</w:t>
-      </w:r>
-      <w:r>
-        <w:t>3</w:t>
+        <w:t>268/268 - 1s - 2ms/step - accuracy: 0.7271 - loss: 0.5525</w:t>
       </w:r>
     </w:p>
     <w:p>
@@ -990,23 +1050,45 @@
         </w:numPr>
       </w:pPr>
       <w:r>
-        <w:t>Accuracy: 7</w:t>
-      </w:r>
-      <w:r>
-        <w:t>3</w:t>
-      </w:r>
-      <w:r>
-        <w:t>.</w:t>
-      </w:r>
-      <w:r>
-        <w:t>1</w:t>
-      </w:r>
-      <w:r>
-        <w:t xml:space="preserve">% </w:t>
-      </w:r>
-    </w:p>
-    <w:p>
-      <w:pPr>
+        <w:t>Loss: 0.5524627566337585, Accuracy: 0.7271137237548828</w:t>
+      </w:r>
+    </w:p>
+    <w:p>
+      <w:pPr>
+        <w:numPr>
+          <w:ilvl w:val="1"/>
+          <w:numId w:val="8"/>
+        </w:numPr>
+      </w:pPr>
+      <w:r>
+        <w:t>268/268 - 1s - 3ms/step - accuracy: 0.7264 - loss: 0.5596</w:t>
+      </w:r>
+    </w:p>
+    <w:p>
+      <w:pPr>
+        <w:numPr>
+          <w:ilvl w:val="1"/>
+          <w:numId w:val="8"/>
+        </w:numPr>
+        <w:rPr>
+          <w:b/>
+          <w:bCs/>
+        </w:rPr>
+      </w:pPr>
+      <w:r>
+        <w:t>Loss: 0.5596412420272827, Accuracy: 0.7264139652252197</w:t>
+      </w:r>
+      <w:r>
+        <w:t xml:space="preserve"> </w:t>
+      </w:r>
+    </w:p>
+    <w:p>
+      <w:pPr>
+        <w:pStyle w:val="ListParagraph"/>
+        <w:numPr>
+          <w:ilvl w:val="0"/>
+          <w:numId w:val="8"/>
+        </w:numPr>
         <w:rPr>
           <w:b/>
           <w:bCs/>
@@ -1028,21 +1110,44 @@
         </w:numPr>
       </w:pPr>
       <w:r>
-        <w:t xml:space="preserve">The model achieves reasonable </w:t>
+        <w:t xml:space="preserve">Both </w:t>
+      </w:r>
+      <w:r>
+        <w:t>model</w:t>
+      </w:r>
+      <w:r>
+        <w:t>s</w:t>
+      </w:r>
+      <w:r>
+        <w:t xml:space="preserve"> </w:t>
       </w:r>
       <w:proofErr w:type="gramStart"/>
       <w:r>
+        <w:t>achieves</w:t>
+      </w:r>
+      <w:proofErr w:type="gramEnd"/>
+      <w:r>
+        <w:t xml:space="preserve"> reasonable </w:t>
+      </w:r>
+      <w:proofErr w:type="gramStart"/>
+      <w:r>
         <w:t>accuracy</w:t>
       </w:r>
       <w:proofErr w:type="gramEnd"/>
       <w:r>
-        <w:t xml:space="preserve"> indicating balanced performance across both classes.</w:t>
+        <w:t xml:space="preserve"> indicating balanced performance across </w:t>
+      </w:r>
+      <w:r>
+        <w:t>the</w:t>
+      </w:r>
+      <w:r>
+        <w:t xml:space="preserve"> classes.</w:t>
       </w:r>
     </w:p>
     <w:p>
       <w:r>
         <w:pict w14:anchorId="657AF87E">
-          <v:rect id="_x0000_i1065" style="width:0;height:1.5pt" o:hralign="center" o:hrstd="t" o:hr="t" fillcolor="#a0a0a0" stroked="f"/>
+          <v:rect id="_x0000_i1029" style="width:0;height:1.5pt" o:hralign="center" o:hrstd="t" o:hr="t" fillcolor="#a0a0a0" stroked="f"/>
         </w:pict>
       </w:r>
     </w:p>
@@ -1111,6 +1216,7 @@
           <w:b/>
           <w:bCs/>
         </w:rPr>
+        <w:lastRenderedPageBreak/>
         <w:t>Hyperparameter Tuning</w:t>
       </w:r>
       <w:r>
@@ -1154,7 +1260,6 @@
           <w:b/>
           <w:bCs/>
         </w:rPr>
-        <w:lastRenderedPageBreak/>
         <w:t>Explainability</w:t>
       </w:r>
       <w:r>
@@ -1197,7 +1302,7 @@
     <w:p>
       <w:r>
         <w:pict w14:anchorId="399BE466">
-          <v:rect id="_x0000_i1066" style="width:0;height:1.5pt" o:hralign="center" o:hrstd="t" o:hr="t" fillcolor="#a0a0a0" stroked="f"/>
+          <v:rect id="_x0000_i1030" style="width:0;height:1.5pt" o:hralign="center" o:hrstd="t" o:hr="t" fillcolor="#a0a0a0" stroked="f"/>
         </w:pict>
       </w:r>
     </w:p>
@@ -1312,13 +1417,13 @@
     </w:p>
     <w:p>
       <w:r>
-        <w:t>The neural network consists of</w:t>
-      </w:r>
-      <w:r>
-        <w:t xml:space="preserve"> t</w:t>
-      </w:r>
-      <w:r>
-        <w:t>hree hidden layers:</w:t>
+        <w:t xml:space="preserve">The neural network consists of </w:t>
+      </w:r>
+      <w:r>
+        <w:t>two</w:t>
+      </w:r>
+      <w:r>
+        <w:t xml:space="preserve"> hidden layers:</w:t>
       </w:r>
     </w:p>
     <w:p>
@@ -1330,7 +1435,38 @@
         </w:numPr>
       </w:pPr>
       <w:r>
+        <w:t xml:space="preserve">Original: </w:t>
+      </w:r>
+      <w:r>
         <w:t>9 neurons (</w:t>
+      </w:r>
+      <w:proofErr w:type="spellStart"/>
+      <w:r>
+        <w:t>ReLU</w:t>
+      </w:r>
+      <w:proofErr w:type="spellEnd"/>
+      <w:r>
+        <w:t xml:space="preserve"> activation)</w:t>
+      </w:r>
+      <w:r>
+        <w:t xml:space="preserve"> </w:t>
+      </w:r>
+      <w:proofErr w:type="gramStart"/>
+      <w:r>
+        <w:t xml:space="preserve">Optimized </w:t>
+      </w:r>
+      <w:r>
+        <w:t>:</w:t>
+      </w:r>
+      <w:proofErr w:type="gramEnd"/>
+      <w:r>
+        <w:t xml:space="preserve"> </w:t>
+      </w:r>
+      <w:r>
+        <w:t>112</w:t>
+      </w:r>
+      <w:r>
+        <w:t xml:space="preserve"> neurons (</w:t>
       </w:r>
       <w:proofErr w:type="spellStart"/>
       <w:r>
@@ -1350,6 +1486,9 @@
         </w:numPr>
       </w:pPr>
       <w:r>
+        <w:t xml:space="preserve">Original: </w:t>
+      </w:r>
+      <w:r>
         <w:t>18 neurons (</w:t>
       </w:r>
       <w:proofErr w:type="spellStart"/>
@@ -1360,17 +1499,17 @@
       <w:r>
         <w:t xml:space="preserve"> activation)</w:t>
       </w:r>
-    </w:p>
-    <w:p>
-      <w:pPr>
-        <w:pStyle w:val="ListParagraph"/>
-        <w:numPr>
-          <w:ilvl w:val="0"/>
-          <w:numId w:val="11"/>
-        </w:numPr>
-      </w:pPr>
-      <w:r>
-        <w:t>27 neurons (</w:t>
+      <w:r>
+        <w:t xml:space="preserve"> </w:t>
+      </w:r>
+      <w:r>
+        <w:t xml:space="preserve">Optimized : </w:t>
+      </w:r>
+      <w:r>
+        <w:t>72</w:t>
+      </w:r>
+      <w:r>
+        <w:t xml:space="preserve"> neurons (</w:t>
       </w:r>
       <w:proofErr w:type="spellStart"/>
       <w:r>
@@ -1383,41 +1522,23 @@
     </w:p>
     <w:p>
       <w:r>
-        <w:t>Output layer:</w:t>
-      </w:r>
-      <w:r>
-        <w:t xml:space="preserve"> </w:t>
-      </w:r>
-      <w:r>
-        <w:t>1 neuron (Sigmoid activation for binary classification)</w:t>
-      </w:r>
-    </w:p>
-    <w:p>
-      <w:r>
-        <w:t>Reasoning:</w:t>
-      </w:r>
-      <w:r>
-        <w:t xml:space="preserve"> </w:t>
-      </w:r>
-      <w:r>
-        <w:t>The increasing number of neurons in each layer allows the network to learn progressively complex patterns.</w:t>
+        <w:t>Output layer: 1 neuron (Sigmoid activation for binary classification)</w:t>
+      </w:r>
+    </w:p>
+    <w:p>
+      <w:r>
+        <w:lastRenderedPageBreak/>
+        <w:t>Reasoning: The increasing number of neurons in each layer allows the network to learn progressively complex patterns.</w:t>
       </w:r>
     </w:p>
     <w:p>
       <w:proofErr w:type="spellStart"/>
       <w:r>
-        <w:lastRenderedPageBreak/>
         <w:t>ReLU</w:t>
       </w:r>
       <w:proofErr w:type="spellEnd"/>
       <w:r>
-        <w:t xml:space="preserve"> activation was chosen for its effectiveness in deep networks, avoiding the vanishing gradient problem.</w:t>
-      </w:r>
-      <w:r>
-        <w:t xml:space="preserve"> </w:t>
-      </w:r>
-      <w:r>
-        <w:t>The Sigmoid activation function in the output layer is appropriate for binary classification.</w:t>
+        <w:t xml:space="preserve"> activation was chosen for its effectiveness in deep networks, avoiding the vanishing gradient problem. The Sigmoid activation function in the output layer is appropriate for binary classification.</w:t>
       </w:r>
     </w:p>
     <w:p>
@@ -1427,19 +1548,7 @@
     </w:p>
     <w:p>
       <w:r>
-        <w:t>The model achieved an accuracy of 7</w:t>
-      </w:r>
-      <w:r>
-        <w:t>3</w:t>
-      </w:r>
-      <w:r>
-        <w:t>.</w:t>
-      </w:r>
-      <w:r>
-        <w:t>1</w:t>
-      </w:r>
-      <w:r>
-        <w:t>%, which is reasonable but leaves room for improvement.</w:t>
+        <w:t>The model achieved an accuracy of 73.1%, which is reasonable but leaves room for improvement.</w:t>
       </w:r>
     </w:p>
     <w:p>
@@ -1449,13 +1558,7 @@
     </w:p>
     <w:p>
       <w:r>
-        <w:t xml:space="preserve">Several </w:t>
-      </w:r>
-      <w:r>
-        <w:t>techniques</w:t>
-      </w:r>
-      <w:r>
-        <w:t xml:space="preserve"> were considered or implemented:</w:t>
+        <w:t>Several techniques were considered or implemented:</w:t>
       </w:r>
     </w:p>
     <w:p>

</xml_diff>